<commit_message>
Strings and Text Processing | Exercises done !
The only exercise is done.
</commit_message>
<xml_diff>
--- a/1.Fundamental-Level/1.Advanced-C#/04.Strings-and-Text-Processing-Exercises/4. Advanced-CSharp-Strings-And-Text-Processing-Exercises.docx
+++ b/1.Fundamental-Level/1.Advanced-C#/04.Strings-and-Text-Processing-Exercises/4. Advanced-CSharp-Strings-And-Text-Processing-Exercises.docx
@@ -166,7 +166,12 @@
         <w:t xml:space="preserve">Problem 1. </w:t>
       </w:r>
       <w:r>
-        <w:t>Censor Your Email Address</w:t>
+        <w:t>Censor Your Email Ad</w:t>
+      </w:r>
+      <w:bookmarkStart w:id="0" w:name="_GoBack"/>
+      <w:bookmarkEnd w:id="0"/>
+      <w:r>
+        <w:t>dress</w:t>
       </w:r>
     </w:p>
     <w:p>
@@ -597,7 +602,6 @@
           </w:tcPr>
           <w:p>
             <w:pPr>
-              <w:jc w:val="both"/>
               <w:rPr>
                 <w:lang w:val="en-US"/>
               </w:rPr>
@@ -624,8 +628,6 @@
               </w:rPr>
               <w:t>@email.bg</w:t>
             </w:r>
-            <w:bookmarkStart w:id="0" w:name="_GoBack"/>
-            <w:bookmarkEnd w:id="0"/>
             <w:r>
               <w:rPr>
                 <w:rFonts w:ascii="Consolas" w:hAnsi="Consolas" w:cs="Consolas"/>
@@ -738,7 +740,7 @@
     <w:r>
       <w:rPr>
         <w:noProof/>
-        <w:lang w:val="en-US"/>
+        <w:lang w:eastAsia="bg-BG"/>
       </w:rPr>
       <mc:AlternateContent>
         <mc:Choice Requires="wps">
@@ -855,7 +857,7 @@
     <w:r>
       <w:rPr>
         <w:noProof/>
-        <w:lang w:val="en-US"/>
+        <w:lang w:eastAsia="bg-BG"/>
       </w:rPr>
       <mc:AlternateContent>
         <mc:Choice Requires="wps">
@@ -1165,7 +1167,7 @@
         <w:noProof/>
         <w:sz w:val="24"/>
         <w:szCs w:val="24"/>
-        <w:lang w:val="en-US"/>
+        <w:lang w:eastAsia="bg-BG"/>
       </w:rPr>
       <mc:AlternateContent>
         <mc:Choice Requires="wps">
@@ -1297,7 +1299,7 @@
                               <w:noProof/>
                               <w:sz w:val="20"/>
                               <w:szCs w:val="20"/>
-                              <w:lang w:val="en-US"/>
+                              <w:lang w:eastAsia="bg-BG"/>
                             </w:rPr>
                             <w:drawing>
                               <wp:inline distT="0" distB="0" distL="0" distR="0" wp14:anchorId="3B3B9C94" wp14:editId="78F2A703">
@@ -1350,7 +1352,7 @@
                               <w:noProof/>
                               <w:sz w:val="20"/>
                               <w:szCs w:val="20"/>
-                              <w:lang w:val="en-US"/>
+                              <w:lang w:eastAsia="bg-BG"/>
                             </w:rPr>
                             <w:drawing>
                               <wp:inline distT="0" distB="0" distL="0" distR="0" wp14:anchorId="0FFE28B6" wp14:editId="246C8318">
@@ -1403,7 +1405,7 @@
                               <w:noProof/>
                               <w:sz w:val="20"/>
                               <w:szCs w:val="20"/>
-                              <w:lang w:val="en-US"/>
+                              <w:lang w:eastAsia="bg-BG"/>
                             </w:rPr>
                             <w:drawing>
                               <wp:inline distT="0" distB="0" distL="0" distR="0" wp14:anchorId="71EDF34D" wp14:editId="509BCB08">
@@ -1456,7 +1458,7 @@
                               <w:noProof/>
                               <w:sz w:val="20"/>
                               <w:szCs w:val="20"/>
-                              <w:lang w:val="en-US"/>
+                              <w:lang w:eastAsia="bg-BG"/>
                             </w:rPr>
                             <w:drawing>
                               <wp:inline distT="0" distB="0" distL="0" distR="0" wp14:anchorId="03C8C7B4" wp14:editId="48A1F70B">
@@ -1509,7 +1511,7 @@
                               <w:noProof/>
                               <w:sz w:val="20"/>
                               <w:szCs w:val="20"/>
-                              <w:lang w:val="en-US"/>
+                              <w:lang w:eastAsia="bg-BG"/>
                             </w:rPr>
                             <w:drawing>
                               <wp:inline distT="0" distB="0" distL="0" distR="0" wp14:anchorId="088F32BF" wp14:editId="789A8361">
@@ -1562,7 +1564,7 @@
                               <w:noProof/>
                               <w:sz w:val="20"/>
                               <w:szCs w:val="20"/>
-                              <w:lang w:val="en-US"/>
+                              <w:lang w:eastAsia="bg-BG"/>
                             </w:rPr>
                             <w:drawing>
                               <wp:inline distT="0" distB="0" distL="0" distR="0" wp14:anchorId="5AAF10B4" wp14:editId="0920BBF6">
@@ -1615,7 +1617,7 @@
                               <w:noProof/>
                               <w:sz w:val="20"/>
                               <w:szCs w:val="20"/>
-                              <w:lang w:val="en-US"/>
+                              <w:lang w:eastAsia="bg-BG"/>
                             </w:rPr>
                             <w:drawing>
                               <wp:inline distT="0" distB="0" distL="0" distR="0" wp14:anchorId="47D7756E" wp14:editId="2FC0C51E">
@@ -1668,7 +1670,7 @@
                               <w:noProof/>
                               <w:sz w:val="20"/>
                               <w:szCs w:val="20"/>
-                              <w:lang w:val="en-US"/>
+                              <w:lang w:eastAsia="bg-BG"/>
                             </w:rPr>
                             <w:drawing>
                               <wp:inline distT="0" distB="0" distL="0" distR="0" wp14:anchorId="1156E6AB" wp14:editId="4DDBEEA2">
@@ -1721,7 +1723,7 @@
                               <w:noProof/>
                               <w:sz w:val="20"/>
                               <w:szCs w:val="20"/>
-                              <w:lang w:val="en-US"/>
+                              <w:lang w:eastAsia="bg-BG"/>
                             </w:rPr>
                             <w:drawing>
                               <wp:inline distT="0" distB="0" distL="0" distR="0" wp14:anchorId="095EA5C1" wp14:editId="0F099BFB">
@@ -1774,7 +1776,7 @@
                               <w:noProof/>
                               <w:sz w:val="20"/>
                               <w:szCs w:val="20"/>
-                              <w:lang w:val="en-US"/>
+                              <w:lang w:eastAsia="bg-BG"/>
                             </w:rPr>
                             <w:drawing>
                               <wp:inline distT="0" distB="0" distL="0" distR="0" wp14:anchorId="7EB1AEDE" wp14:editId="018E6DD1">
@@ -2454,7 +2456,7 @@
     <w:r>
       <w:rPr>
         <w:noProof/>
-        <w:lang w:val="en-US"/>
+        <w:lang w:eastAsia="bg-BG"/>
       </w:rPr>
       <mc:AlternateContent>
         <mc:Choice Requires="wps">
@@ -2529,7 +2531,7 @@
     <w:r>
       <w:rPr>
         <w:noProof/>
-        <w:lang w:val="en-US"/>
+        <w:lang w:eastAsia="bg-BG"/>
       </w:rPr>
       <mc:AlternateContent>
         <mc:Choice Requires="wps">
@@ -2582,14 +2584,14 @@
                               <w:noProof/>
                               <w:sz w:val="20"/>
                               <w:szCs w:val="20"/>
-                              <w:lang w:val="en-US"/>
+                              <w:lang w:eastAsia="bg-BG"/>
                             </w:rPr>
                             <w:drawing>
                               <wp:inline distT="0" distB="0" distL="0" distR="0" wp14:anchorId="5805E3EE" wp14:editId="75060AE2">
                                 <wp:extent cx="1360800" cy="439200"/>
                                 <wp:effectExtent l="0" t="0" r="0" b="0"/>
                                 <wp:docPr id="71" name="Picture 71" title="Software University Foundation - logo">
-                                  <a:hlinkClick xmlns:a="http://schemas.openxmlformats.org/drawingml/2006/main" r:id="rId22"/>
+                                  <a:hlinkClick xmlns:a="http://schemas.openxmlformats.org/drawingml/2006/main" r:id="rId1"/>
                                 </wp:docPr>
                                 <wp:cNvGraphicFramePr>
                                   <a:graphicFrameLocks xmlns:a="http://schemas.openxmlformats.org/drawingml/2006/main"/>

</xml_diff>